<commit_message>
add condition to pipeline tasks and change user for db login
</commit_message>
<xml_diff>
--- a/user-guide-contoso-payroll.docx
+++ b/user-guide-contoso-payroll.docx
@@ -3,10 +3,102 @@
 <w:document xmlns:wpc="http://schemas.microsoft.com/office/word/2010/wordprocessingCanvas" xmlns:cx="http://schemas.microsoft.com/office/drawing/2014/chartex" xmlns:cx1="http://schemas.microsoft.com/office/drawing/2015/9/8/chartex" xmlns:cx2="http://schemas.microsoft.com/office/drawing/2015/10/21/chartex" xmlns:cx3="http://schemas.microsoft.com/office/drawing/2016/5/9/chartex" xmlns:cx4="http://schemas.microsoft.com/office/drawing/2016/5/10/chartex" xmlns:cx5="http://schemas.microsoft.com/office/drawing/2016/5/11/chartex" xmlns:cx6="http://schemas.microsoft.com/office/drawing/2016/5/12/chartex" xmlns:cx7="http://schemas.microsoft.com/office/drawing/2016/5/13/chartex" xmlns:cx8="http://schemas.microsoft.com/office/drawing/2016/5/14/chartex" xmlns:mc="http://schemas.openxmlformats.org/markup-compatibility/2006" xmlns:aink="http://schemas.microsoft.com/office/drawing/2016/ink" xmlns:am3d="http://schemas.microsoft.com/office/drawing/2017/model3d" xmlns:o="urn:schemas-microsoft-com:office:office" xmlns:oel="http://schemas.microsoft.com/office/2019/extlst" xmlns:r="http://schemas.openxmlformats.org/officeDocument/2006/relationships" xmlns:m="http://schemas.openxmlformats.org/officeDocument/2006/math" xmlns:v="urn:schemas-microsoft-com:vml" xmlns:wp14="http://schemas.microsoft.com/office/word/2010/wordprocessingDrawing" xmlns:wp="http://schemas.openxmlformats.org/drawingml/2006/wordprocessingDrawing" xmlns:w10="urn:schemas-microsoft-com:office:word" xmlns:w="http://schemas.openxmlformats.org/wordprocessingml/2006/main" xmlns:w14="http://schemas.microsoft.com/office/word/2010/wordml" xmlns:w15="http://schemas.microsoft.com/office/word/2012/wordml" xmlns:w16cex="http://schemas.microsoft.com/office/word/2018/wordml/cex" xmlns:w16cid="http://schemas.microsoft.com/office/word/2016/wordml/cid" xmlns:w16="http://schemas.microsoft.com/office/word/2018/wordml" xmlns:w16sdtdh="http://schemas.microsoft.com/office/word/2020/wordml/sdtdatahash" xmlns:w16se="http://schemas.microsoft.com/office/word/2015/wordml/symex" xmlns:wpg="http://schemas.microsoft.com/office/word/2010/wordprocessingGroup" xmlns:wpi="http://schemas.microsoft.com/office/word/2010/wordprocessingInk" xmlns:wne="http://schemas.microsoft.com/office/word/2006/wordml" xmlns:wps="http://schemas.microsoft.com/office/word/2010/wordprocessingShape" mc:Ignorable="w14 w15 w16se w16cid w16 w16cex w16sdtdh wp14">
   <w:body>
     <w:p>
-      <w:r>
-        <w:rPr>
-          <w:noProof/>
-        </w:rPr>
+      <w:pPr>
+        <w:rPr>
+          <w:noProof/>
+        </w:rPr>
+      </w:pPr>
+    </w:p>
+    <w:p>
+      <w:pPr>
+        <w:rPr>
+          <w:noProof/>
+        </w:rPr>
+      </w:pPr>
+    </w:p>
+    <w:p>
+      <w:pPr>
+        <w:pStyle w:val="Heading1"/>
+        <w:rPr>
+          <w:noProof/>
+        </w:rPr>
+      </w:pPr>
+      <w:r>
+        <w:rPr>
+          <w:noProof/>
+        </w:rPr>
+        <w:t xml:space="preserve">Architecture of the system </w:t>
+      </w:r>
+    </w:p>
+    <w:p/>
+    <w:p>
+      <w:r>
+        <w:rPr>
+          <w:noProof/>
+        </w:rPr>
+        <w:drawing>
+          <wp:inline distT="0" distB="0" distL="0" distR="0" wp14:anchorId="6AE1F488" wp14:editId="71B95286">
+            <wp:extent cx="5943600" cy="4852035"/>
+            <wp:effectExtent l="0" t="0" r="0" b="0"/>
+            <wp:docPr id="12" name="Picture 12" descr="A screenshot of a computer&#10;&#10;Description automatically generated with medium confidence"/>
+            <wp:cNvGraphicFramePr>
+              <a:graphicFrameLocks xmlns:a="http://schemas.openxmlformats.org/drawingml/2006/main" noChangeAspect="1"/>
+            </wp:cNvGraphicFramePr>
+            <a:graphic xmlns:a="http://schemas.openxmlformats.org/drawingml/2006/main">
+              <a:graphicData uri="http://schemas.openxmlformats.org/drawingml/2006/picture">
+                <pic:pic xmlns:pic="http://schemas.openxmlformats.org/drawingml/2006/picture">
+                  <pic:nvPicPr>
+                    <pic:cNvPr id="12" name="Picture 12" descr="A screenshot of a computer&#10;&#10;Description automatically generated with medium confidence"/>
+                    <pic:cNvPicPr>
+                      <a:picLocks noChangeAspect="1" noChangeArrowheads="1"/>
+                    </pic:cNvPicPr>
+                  </pic:nvPicPr>
+                  <pic:blipFill>
+                    <a:blip r:embed="rId7">
+                      <a:extLst>
+                        <a:ext uri="{28A0092B-C50C-407E-A947-70E740481C1C}">
+                          <a14:useLocalDpi xmlns:a14="http://schemas.microsoft.com/office/drawing/2010/main" val="0"/>
+                        </a:ext>
+                      </a:extLst>
+                    </a:blip>
+                    <a:srcRect/>
+                    <a:stretch>
+                      <a:fillRect/>
+                    </a:stretch>
+                  </pic:blipFill>
+                  <pic:spPr bwMode="auto">
+                    <a:xfrm>
+                      <a:off x="0" y="0"/>
+                      <a:ext cx="5943600" cy="4852035"/>
+                    </a:xfrm>
+                    <a:prstGeom prst="rect">
+                      <a:avLst/>
+                    </a:prstGeom>
+                    <a:noFill/>
+                    <a:ln>
+                      <a:noFill/>
+                    </a:ln>
+                  </pic:spPr>
+                </pic:pic>
+              </a:graphicData>
+            </a:graphic>
+          </wp:inline>
+        </w:drawing>
+      </w:r>
+    </w:p>
+    <w:p>
+      <w:pPr>
+        <w:rPr>
+          <w:noProof/>
+        </w:rPr>
+      </w:pPr>
+    </w:p>
+    <w:p>
+      <w:r>
+        <w:rPr>
+          <w:noProof/>
+        </w:rPr>
+        <w:lastRenderedPageBreak/>
         <w:drawing>
           <wp:inline distT="0" distB="0" distL="0" distR="0" wp14:anchorId="1076FDAD" wp14:editId="00C2DD0E">
             <wp:extent cx="3470672" cy="6286500"/>
@@ -23,7 +115,7 @@
                     <pic:cNvPicPr/>
                   </pic:nvPicPr>
                   <pic:blipFill>
-                    <a:blip r:embed="rId5"/>
+                    <a:blip r:embed="rId8"/>
                     <a:stretch>
                       <a:fillRect/>
                     </a:stretch>
@@ -72,7 +164,7 @@
                     <pic:cNvPicPr/>
                   </pic:nvPicPr>
                   <pic:blipFill>
-                    <a:blip r:embed="rId6"/>
+                    <a:blip r:embed="rId9"/>
                     <a:stretch>
                       <a:fillRect/>
                     </a:stretch>
@@ -123,7 +215,7 @@
                     <pic:cNvPicPr/>
                   </pic:nvPicPr>
                   <pic:blipFill>
-                    <a:blip r:embed="rId7"/>
+                    <a:blip r:embed="rId10"/>
                     <a:stretch>
                       <a:fillRect/>
                     </a:stretch>
@@ -180,7 +272,7 @@
                     <pic:cNvPicPr/>
                   </pic:nvPicPr>
                   <pic:blipFill>
-                    <a:blip r:embed="rId8"/>
+                    <a:blip r:embed="rId11"/>
                     <a:stretch>
                       <a:fillRect/>
                     </a:stretch>
@@ -212,11 +304,19 @@
       </w:pPr>
       <w:r>
         <w:lastRenderedPageBreak/>
-        <w:t xml:space="preserve"> Create Devops project</w:t>
-      </w:r>
-    </w:p>
-    <w:p>
-      <w:hyperlink r:id="rId9" w:history="1">
+        <w:t xml:space="preserve"> Create </w:t>
+      </w:r>
+      <w:proofErr w:type="spellStart"/>
+      <w:r>
+        <w:t>Devops</w:t>
+      </w:r>
+      <w:proofErr w:type="spellEnd"/>
+      <w:r>
+        <w:t xml:space="preserve"> project</w:t>
+      </w:r>
+    </w:p>
+    <w:p>
+      <w:hyperlink r:id="rId12" w:history="1">
         <w:r>
           <w:rPr>
             <w:rStyle w:val="Hyperlink"/>
@@ -247,7 +347,7 @@
                     <pic:cNvPicPr/>
                   </pic:nvPicPr>
                   <pic:blipFill>
-                    <a:blip r:embed="rId10"/>
+                    <a:blip r:embed="rId13"/>
                     <a:stretch>
                       <a:fillRect/>
                     </a:stretch>
@@ -291,7 +391,7 @@
                     <pic:cNvPicPr/>
                   </pic:nvPicPr>
                   <pic:blipFill>
-                    <a:blip r:embed="rId11"/>
+                    <a:blip r:embed="rId14"/>
                     <a:stretch>
                       <a:fillRect/>
                     </a:stretch>
@@ -335,7 +435,7 @@
                     <pic:cNvPicPr/>
                   </pic:nvPicPr>
                   <pic:blipFill>
-                    <a:blip r:embed="rId12"/>
+                    <a:blip r:embed="rId15"/>
                     <a:stretch>
                       <a:fillRect/>
                     </a:stretch>
@@ -379,7 +479,7 @@
                     <pic:cNvPicPr/>
                   </pic:nvPicPr>
                   <pic:blipFill>
-                    <a:blip r:embed="rId13"/>
+                    <a:blip r:embed="rId16"/>
                     <a:stretch>
                       <a:fillRect/>
                     </a:stretch>
@@ -421,7 +521,7 @@
                     <pic:cNvPicPr/>
                   </pic:nvPicPr>
                   <pic:blipFill>
-                    <a:blip r:embed="rId14"/>
+                    <a:blip r:embed="rId17"/>
                     <a:stretch>
                       <a:fillRect/>
                     </a:stretch>
@@ -465,7 +565,7 @@
                     <pic:cNvPicPr/>
                   </pic:nvPicPr>
                   <pic:blipFill>
-                    <a:blip r:embed="rId15"/>
+                    <a:blip r:embed="rId18"/>
                     <a:stretch>
                       <a:fillRect/>
                     </a:stretch>
@@ -507,7 +607,7 @@
                     <pic:cNvPicPr/>
                   </pic:nvPicPr>
                   <pic:blipFill>
-                    <a:blip r:embed="rId16"/>
+                    <a:blip r:embed="rId19"/>
                     <a:stretch>
                       <a:fillRect/>
                     </a:stretch>
@@ -551,7 +651,7 @@
                     <pic:cNvPicPr/>
                   </pic:nvPicPr>
                   <pic:blipFill>
-                    <a:blip r:embed="rId17"/>
+                    <a:blip r:embed="rId20"/>
                     <a:stretch>
                       <a:fillRect/>
                     </a:stretch>
@@ -580,6 +680,56 @@
     </w:sectPr>
   </w:body>
 </w:document>
+</file>
+
+<file path=word/endnotes.xml><?xml version="1.0" encoding="utf-8"?>
+<w:endnotes xmlns:wpc="http://schemas.microsoft.com/office/word/2010/wordprocessingCanvas" xmlns:cx="http://schemas.microsoft.com/office/drawing/2014/chartex" xmlns:cx1="http://schemas.microsoft.com/office/drawing/2015/9/8/chartex" xmlns:cx2="http://schemas.microsoft.com/office/drawing/2015/10/21/chartex" xmlns:cx3="http://schemas.microsoft.com/office/drawing/2016/5/9/chartex" xmlns:cx4="http://schemas.microsoft.com/office/drawing/2016/5/10/chartex" xmlns:cx5="http://schemas.microsoft.com/office/drawing/2016/5/11/chartex" xmlns:cx6="http://schemas.microsoft.com/office/drawing/2016/5/12/chartex" xmlns:cx7="http://schemas.microsoft.com/office/drawing/2016/5/13/chartex" xmlns:cx8="http://schemas.microsoft.com/office/drawing/2016/5/14/chartex" xmlns:mc="http://schemas.openxmlformats.org/markup-compatibility/2006" xmlns:aink="http://schemas.microsoft.com/office/drawing/2016/ink" xmlns:am3d="http://schemas.microsoft.com/office/drawing/2017/model3d" xmlns:o="urn:schemas-microsoft-com:office:office" xmlns:oel="http://schemas.microsoft.com/office/2019/extlst" xmlns:r="http://schemas.openxmlformats.org/officeDocument/2006/relationships" xmlns:m="http://schemas.openxmlformats.org/officeDocument/2006/math" xmlns:v="urn:schemas-microsoft-com:vml" xmlns:wp14="http://schemas.microsoft.com/office/word/2010/wordprocessingDrawing" xmlns:wp="http://schemas.openxmlformats.org/drawingml/2006/wordprocessingDrawing" xmlns:w10="urn:schemas-microsoft-com:office:word" xmlns:w="http://schemas.openxmlformats.org/wordprocessingml/2006/main" xmlns:w14="http://schemas.microsoft.com/office/word/2010/wordml" xmlns:w15="http://schemas.microsoft.com/office/word/2012/wordml" xmlns:w16cex="http://schemas.microsoft.com/office/word/2018/wordml/cex" xmlns:w16cid="http://schemas.microsoft.com/office/word/2016/wordml/cid" xmlns:w16="http://schemas.microsoft.com/office/word/2018/wordml" xmlns:w16sdtdh="http://schemas.microsoft.com/office/word/2020/wordml/sdtdatahash" xmlns:w16se="http://schemas.microsoft.com/office/word/2015/wordml/symex" xmlns:wpg="http://schemas.microsoft.com/office/word/2010/wordprocessingGroup" xmlns:wpi="http://schemas.microsoft.com/office/word/2010/wordprocessingInk" xmlns:wne="http://schemas.microsoft.com/office/word/2006/wordml" xmlns:wps="http://schemas.microsoft.com/office/word/2010/wordprocessingShape" mc:Ignorable="w14 w15 w16se w16cid w16 w16cex w16sdtdh wp14">
+  <w:endnote w:type="separator" w:id="-1">
+    <w:p>
+      <w:pPr>
+        <w:spacing w:after="0" w:line="240" w:lineRule="auto"/>
+      </w:pPr>
+      <w:r>
+        <w:separator/>
+      </w:r>
+    </w:p>
+  </w:endnote>
+  <w:endnote w:type="continuationSeparator" w:id="0">
+    <w:p>
+      <w:pPr>
+        <w:spacing w:after="0" w:line="240" w:lineRule="auto"/>
+      </w:pPr>
+      <w:r>
+        <w:continuationSeparator/>
+      </w:r>
+    </w:p>
+  </w:endnote>
+</w:endnotes>
+</file>
+
+<file path=word/footnotes.xml><?xml version="1.0" encoding="utf-8"?>
+<w:footnotes xmlns:wpc="http://schemas.microsoft.com/office/word/2010/wordprocessingCanvas" xmlns:cx="http://schemas.microsoft.com/office/drawing/2014/chartex" xmlns:cx1="http://schemas.microsoft.com/office/drawing/2015/9/8/chartex" xmlns:cx2="http://schemas.microsoft.com/office/drawing/2015/10/21/chartex" xmlns:cx3="http://schemas.microsoft.com/office/drawing/2016/5/9/chartex" xmlns:cx4="http://schemas.microsoft.com/office/drawing/2016/5/10/chartex" xmlns:cx5="http://schemas.microsoft.com/office/drawing/2016/5/11/chartex" xmlns:cx6="http://schemas.microsoft.com/office/drawing/2016/5/12/chartex" xmlns:cx7="http://schemas.microsoft.com/office/drawing/2016/5/13/chartex" xmlns:cx8="http://schemas.microsoft.com/office/drawing/2016/5/14/chartex" xmlns:mc="http://schemas.openxmlformats.org/markup-compatibility/2006" xmlns:aink="http://schemas.microsoft.com/office/drawing/2016/ink" xmlns:am3d="http://schemas.microsoft.com/office/drawing/2017/model3d" xmlns:o="urn:schemas-microsoft-com:office:office" xmlns:oel="http://schemas.microsoft.com/office/2019/extlst" xmlns:r="http://schemas.openxmlformats.org/officeDocument/2006/relationships" xmlns:m="http://schemas.openxmlformats.org/officeDocument/2006/math" xmlns:v="urn:schemas-microsoft-com:vml" xmlns:wp14="http://schemas.microsoft.com/office/word/2010/wordprocessingDrawing" xmlns:wp="http://schemas.openxmlformats.org/drawingml/2006/wordprocessingDrawing" xmlns:w10="urn:schemas-microsoft-com:office:word" xmlns:w="http://schemas.openxmlformats.org/wordprocessingml/2006/main" xmlns:w14="http://schemas.microsoft.com/office/word/2010/wordml" xmlns:w15="http://schemas.microsoft.com/office/word/2012/wordml" xmlns:w16cex="http://schemas.microsoft.com/office/word/2018/wordml/cex" xmlns:w16cid="http://schemas.microsoft.com/office/word/2016/wordml/cid" xmlns:w16="http://schemas.microsoft.com/office/word/2018/wordml" xmlns:w16sdtdh="http://schemas.microsoft.com/office/word/2020/wordml/sdtdatahash" xmlns:w16se="http://schemas.microsoft.com/office/word/2015/wordml/symex" xmlns:wpg="http://schemas.microsoft.com/office/word/2010/wordprocessingGroup" xmlns:wpi="http://schemas.microsoft.com/office/word/2010/wordprocessingInk" xmlns:wne="http://schemas.microsoft.com/office/word/2006/wordml" xmlns:wps="http://schemas.microsoft.com/office/word/2010/wordprocessingShape" mc:Ignorable="w14 w15 w16se w16cid w16 w16cex w16sdtdh wp14">
+  <w:footnote w:type="separator" w:id="-1">
+    <w:p>
+      <w:pPr>
+        <w:spacing w:after="0" w:line="240" w:lineRule="auto"/>
+      </w:pPr>
+      <w:r>
+        <w:separator/>
+      </w:r>
+    </w:p>
+  </w:footnote>
+  <w:footnote w:type="continuationSeparator" w:id="0">
+    <w:p>
+      <w:pPr>
+        <w:spacing w:after="0" w:line="240" w:lineRule="auto"/>
+      </w:pPr>
+      <w:r>
+        <w:continuationSeparator/>
+      </w:r>
+    </w:p>
+  </w:footnote>
+</w:footnotes>
 </file>
 
 <file path=word/numbering.xml><?xml version="1.0" encoding="utf-8"?>
@@ -1078,6 +1228,27 @@
     <w:name w:val="Normal"/>
     <w:qFormat/>
   </w:style>
+  <w:style w:type="paragraph" w:styleId="Heading1">
+    <w:name w:val="heading 1"/>
+    <w:basedOn w:val="Normal"/>
+    <w:next w:val="Normal"/>
+    <w:link w:val="Heading1Char"/>
+    <w:uiPriority w:val="9"/>
+    <w:qFormat/>
+    <w:rsid w:val="00935AD1"/>
+    <w:pPr>
+      <w:keepNext/>
+      <w:keepLines/>
+      <w:spacing w:before="240" w:after="0"/>
+      <w:outlineLvl w:val="0"/>
+    </w:pPr>
+    <w:rPr>
+      <w:rFonts w:asciiTheme="majorHAnsi" w:eastAsiaTheme="majorEastAsia" w:hAnsiTheme="majorHAnsi" w:cstheme="majorBidi"/>
+      <w:color w:val="2F5496" w:themeColor="accent1" w:themeShade="BF"/>
+      <w:sz w:val="32"/>
+      <w:szCs w:val="32"/>
+    </w:rPr>
+  </w:style>
   <w:style w:type="character" w:default="1" w:styleId="DefaultParagraphFont">
     <w:name w:val="Default Paragraph Font"/>
     <w:uiPriority w:val="1"/>
@@ -1137,6 +1308,63 @@
     <w:rPr>
       <w:color w:val="605E5C"/>
       <w:shd w:val="clear" w:color="auto" w:fill="E1DFDD"/>
+    </w:rPr>
+  </w:style>
+  <w:style w:type="paragraph" w:styleId="Header">
+    <w:name w:val="header"/>
+    <w:basedOn w:val="Normal"/>
+    <w:link w:val="HeaderChar"/>
+    <w:uiPriority w:val="99"/>
+    <w:unhideWhenUsed/>
+    <w:rsid w:val="00935AD1"/>
+    <w:pPr>
+      <w:tabs>
+        <w:tab w:val="center" w:pos="4680"/>
+        <w:tab w:val="right" w:pos="9360"/>
+      </w:tabs>
+      <w:spacing w:after="0" w:line="240" w:lineRule="auto"/>
+    </w:pPr>
+  </w:style>
+  <w:style w:type="character" w:customStyle="1" w:styleId="HeaderChar">
+    <w:name w:val="Header Char"/>
+    <w:basedOn w:val="DefaultParagraphFont"/>
+    <w:link w:val="Header"/>
+    <w:uiPriority w:val="99"/>
+    <w:rsid w:val="00935AD1"/>
+  </w:style>
+  <w:style w:type="paragraph" w:styleId="Footer">
+    <w:name w:val="footer"/>
+    <w:basedOn w:val="Normal"/>
+    <w:link w:val="FooterChar"/>
+    <w:uiPriority w:val="99"/>
+    <w:unhideWhenUsed/>
+    <w:rsid w:val="00935AD1"/>
+    <w:pPr>
+      <w:tabs>
+        <w:tab w:val="center" w:pos="4680"/>
+        <w:tab w:val="right" w:pos="9360"/>
+      </w:tabs>
+      <w:spacing w:after="0" w:line="240" w:lineRule="auto"/>
+    </w:pPr>
+  </w:style>
+  <w:style w:type="character" w:customStyle="1" w:styleId="FooterChar">
+    <w:name w:val="Footer Char"/>
+    <w:basedOn w:val="DefaultParagraphFont"/>
+    <w:link w:val="Footer"/>
+    <w:uiPriority w:val="99"/>
+    <w:rsid w:val="00935AD1"/>
+  </w:style>
+  <w:style w:type="character" w:customStyle="1" w:styleId="Heading1Char">
+    <w:name w:val="Heading 1 Char"/>
+    <w:basedOn w:val="DefaultParagraphFont"/>
+    <w:link w:val="Heading1"/>
+    <w:uiPriority w:val="9"/>
+    <w:rsid w:val="00935AD1"/>
+    <w:rPr>
+      <w:rFonts w:asciiTheme="majorHAnsi" w:eastAsiaTheme="majorEastAsia" w:hAnsiTheme="majorHAnsi" w:cstheme="majorBidi"/>
+      <w:color w:val="2F5496" w:themeColor="accent1" w:themeShade="BF"/>
+      <w:sz w:val="32"/>
+      <w:szCs w:val="32"/>
     </w:rPr>
   </w:style>
 </w:styles>

</xml_diff>